<commit_message>
some changes on Training plan
</commit_message>
<xml_diff>
--- a/CV_PhanHoQuoc.docx
+++ b/CV_PhanHoQuoc.docx
@@ -514,6 +514,12 @@
               </w:rPr>
               <w:t xml:space="preserve"> who speak English or French in term of technique.</w:t>
             </w:r>
+            <w:r>
+              <w:rPr>
+                <w:sz w:val="20"/>
+              </w:rPr>
+              <w:t xml:space="preserve"> Actually, I’m looking for an overseas job.</w:t>
+            </w:r>
           </w:p>
         </w:tc>
       </w:tr>
@@ -694,20 +700,6 @@
               </w:rPr>
               <w:t xml:space="preserve"> project</w:t>
             </w:r>
-            <w:r>
-              <w:rPr>
-                <w:sz w:val="20"/>
-                <w:szCs w:val="20"/>
-              </w:rPr>
-              <w:t xml:space="preserve"> </w:t>
-            </w:r>
-            <w:r>
-              <w:rPr>
-                <w:sz w:val="20"/>
-                <w:szCs w:val="20"/>
-              </w:rPr>
-              <w:t xml:space="preserve">  </w:t>
-            </w:r>
           </w:p>
         </w:tc>
       </w:tr>
@@ -2622,7 +2614,21 @@
                 <w:sz w:val="20"/>
                 <w:szCs w:val="20"/>
               </w:rPr>
-              <w:t>end users can control the internet TV by using their voices</w:t>
+              <w:t>end users can use</w:t>
+            </w:r>
+            <w:r>
+              <w:rPr>
+                <w:sz w:val="20"/>
+                <w:szCs w:val="20"/>
+              </w:rPr>
+              <w:t xml:space="preserve"> their voices</w:t>
+            </w:r>
+            <w:r>
+              <w:rPr>
+                <w:sz w:val="20"/>
+                <w:szCs w:val="20"/>
+              </w:rPr>
+              <w:t xml:space="preserve"> to interact with</w:t>
             </w:r>
             <w:r>
               <w:rPr>
@@ -5862,7 +5868,7 @@
         <w:rStyle w:val="PageNumber"/>
         <w:noProof/>
       </w:rPr>
-      <w:t>1</w:t>
+      <w:t>2</w:t>
     </w:r>
     <w:r>
       <w:rPr>
@@ -11934,7 +11940,7 @@
 </file>
 
 <file path=customXml/itemProps1.xml><?xml version="1.0" encoding="utf-8"?>
-<ds:datastoreItem xmlns:ds="http://schemas.openxmlformats.org/officeDocument/2006/customXml" ds:itemID="{B6C96C05-EC00-4711-837D-FB7C58F33610}">
+<ds:datastoreItem xmlns:ds="http://schemas.openxmlformats.org/officeDocument/2006/customXml" ds:itemID="{4630B7C7-D2A1-4C75-84EC-4A35AD1B3593}">
   <ds:schemaRefs>
     <ds:schemaRef ds:uri="http://schemas.openxmlformats.org/officeDocument/2006/bibliography"/>
   </ds:schemaRefs>

</xml_diff>